<commit_message>
Renamed and updated labs
</commit_message>
<xml_diff>
--- a/Labs/Lab07-SQLite/Lab07Instructions-GroupA.docx
+++ b/Labs/Lab07-SQLite/Lab07Instructions-GroupA.docx
@@ -184,7 +184,17 @@
           <w:szCs w:val="24"/>
           <w:u w:val="single"/>
         </w:rPr>
-        <w:t>up A: Data from tsv file, string time fields</w:t>
+        <w:t>up A</w:t>
+      </w:r>
+      <w:r>
+        <w:rPr>
+          <w:rFonts w:asciiTheme="majorHAnsi" w:hAnsiTheme="majorHAnsi" w:cs="Arial"/>
+          <w:color w:val="000000"/>
+          <w:sz w:val="24"/>
+          <w:szCs w:val="24"/>
+          <w:u w:val="single"/>
+        </w:rPr>
+        <w:t xml:space="preserve">: </w:t>
       </w:r>
     </w:p>
     <w:p>
@@ -399,7 +409,16 @@
           <w:rFonts w:asciiTheme="minorHAnsi" w:eastAsia="Times New Roman" w:hAnsiTheme="minorHAnsi" w:cs="Arial"/>
           <w:color w:val="000000"/>
         </w:rPr>
-        <w:t>the selected</w:t>
+        <w:t xml:space="preserve">the </w:t>
+      </w:r>
+      <w:bookmarkStart w:id="0" w:name="_GoBack"/>
+      <w:bookmarkEnd w:id="0"/>
+      <w:r>
+        <w:rPr>
+          <w:rFonts w:asciiTheme="minorHAnsi" w:eastAsia="Times New Roman" w:hAnsiTheme="minorHAnsi" w:cs="Arial"/>
+          <w:color w:val="000000"/>
+        </w:rPr>
+        <w:t>selected</w:t>
       </w:r>
       <w:r>
         <w:rPr>
@@ -3835,7 +3854,23 @@
           <w:rFonts w:asciiTheme="minorHAnsi" w:eastAsia="Times New Roman" w:hAnsiTheme="minorHAnsi" w:cs="Arial"/>
           <w:color w:val="000000"/>
         </w:rPr>
-        <w:t>app (as part of the apk).</w:t>
+        <w:t xml:space="preserve">app (as part of the </w:t>
+      </w:r>
+      <w:proofErr w:type="spellStart"/>
+      <w:r>
+        <w:rPr>
+          <w:rFonts w:asciiTheme="minorHAnsi" w:eastAsia="Times New Roman" w:hAnsiTheme="minorHAnsi" w:cs="Arial"/>
+          <w:color w:val="000000"/>
+        </w:rPr>
+        <w:t>apk</w:t>
+      </w:r>
+      <w:proofErr w:type="spellEnd"/>
+      <w:r>
+        <w:rPr>
+          <w:rFonts w:asciiTheme="minorHAnsi" w:eastAsia="Times New Roman" w:hAnsiTheme="minorHAnsi" w:cs="Arial"/>
+          <w:color w:val="000000"/>
+        </w:rPr>
+        <w:t>).</w:t>
       </w:r>
     </w:p>
     <w:p>
@@ -3913,14 +3948,28 @@
           <w:rFonts w:asciiTheme="minorHAnsi" w:eastAsia="Times New Roman" w:hAnsiTheme="minorHAnsi" w:cs="Arial"/>
           <w:color w:val="000000"/>
         </w:rPr>
-        <w:t>P</w:t>
-      </w:r>
-      <w:r>
-        <w:rPr>
-          <w:rFonts w:asciiTheme="minorHAnsi" w:eastAsia="Times New Roman" w:hAnsiTheme="minorHAnsi" w:cs="Arial"/>
-          <w:color w:val="000000"/>
-        </w:rPr>
-        <w:t xml:space="preserve">reload a database file from annual tide prediction files formatted as tab separated values (downloaded from NOAA using the TXT button). </w:t>
+        <w:t xml:space="preserve">Preload a database file from </w:t>
+      </w:r>
+      <w:r>
+        <w:rPr>
+          <w:rFonts w:asciiTheme="minorHAnsi" w:eastAsia="Times New Roman" w:hAnsiTheme="minorHAnsi" w:cs="Arial"/>
+          <w:color w:val="000000"/>
+        </w:rPr>
+        <w:t xml:space="preserve">an </w:t>
+      </w:r>
+      <w:r>
+        <w:rPr>
+          <w:rFonts w:asciiTheme="minorHAnsi" w:eastAsia="Times New Roman" w:hAnsiTheme="minorHAnsi" w:cs="Arial"/>
+          <w:color w:val="000000"/>
+        </w:rPr>
+        <w:t xml:space="preserve">annual tide prediction </w:t>
+      </w:r>
+      <w:r>
+        <w:rPr>
+          <w:rFonts w:asciiTheme="minorHAnsi" w:eastAsia="Times New Roman" w:hAnsiTheme="minorHAnsi" w:cs="Arial"/>
+          <w:color w:val="000000"/>
+        </w:rPr>
+        <w:t>xml file.</w:t>
       </w:r>
     </w:p>
     <w:p>
@@ -3942,77 +3991,7 @@
           <w:rFonts w:asciiTheme="minorHAnsi" w:eastAsia="Times New Roman" w:hAnsiTheme="minorHAnsi" w:cs="Arial"/>
           <w:color w:val="000000"/>
         </w:rPr>
-        <w:t>Store e</w:t>
-      </w:r>
-      <w:r>
-        <w:rPr>
-          <w:rFonts w:asciiTheme="minorHAnsi" w:eastAsia="Times New Roman" w:hAnsiTheme="minorHAnsi" w:cs="Arial"/>
-          <w:color w:val="000000"/>
-        </w:rPr>
-        <w:t>ach date</w:t>
-      </w:r>
-      <w:r>
-        <w:rPr>
-          <w:rFonts w:asciiTheme="minorHAnsi" w:eastAsia="Times New Roman" w:hAnsiTheme="minorHAnsi" w:cs="Arial"/>
-          <w:color w:val="000000"/>
-        </w:rPr>
-        <w:t xml:space="preserve"> </w:t>
-      </w:r>
-      <w:r>
-        <w:rPr>
-          <w:rFonts w:asciiTheme="minorHAnsi" w:eastAsia="Times New Roman" w:hAnsiTheme="minorHAnsi" w:cs="Arial"/>
-          <w:color w:val="000000"/>
-        </w:rPr>
-        <w:t>and time</w:t>
-      </w:r>
-      <w:r>
-        <w:rPr>
-          <w:rFonts w:asciiTheme="minorHAnsi" w:eastAsia="Times New Roman" w:hAnsiTheme="minorHAnsi" w:cs="Arial"/>
-          <w:color w:val="000000"/>
-        </w:rPr>
-        <w:t xml:space="preserve"> </w:t>
-      </w:r>
-      <w:r>
-        <w:rPr>
-          <w:rFonts w:asciiTheme="minorHAnsi" w:eastAsia="Times New Roman" w:hAnsiTheme="minorHAnsi" w:cs="Arial"/>
-          <w:color w:val="000000"/>
-        </w:rPr>
-        <w:t xml:space="preserve">in </w:t>
-      </w:r>
-      <w:r>
-        <w:rPr>
-          <w:rFonts w:asciiTheme="minorHAnsi" w:eastAsia="Times New Roman" w:hAnsiTheme="minorHAnsi" w:cs="Arial"/>
-          <w:color w:val="000000"/>
-        </w:rPr>
-        <w:t xml:space="preserve">two or more </w:t>
-      </w:r>
-      <w:r>
-        <w:rPr>
-          <w:rFonts w:asciiTheme="minorHAnsi" w:eastAsia="Times New Roman" w:hAnsiTheme="minorHAnsi" w:cs="Arial"/>
-          <w:color w:val="000000"/>
-        </w:rPr>
-        <w:t xml:space="preserve">separate fields in the database. Use strings and/or </w:t>
-      </w:r>
-      <w:r>
-        <w:rPr>
-          <w:rFonts w:asciiTheme="minorHAnsi" w:eastAsia="Times New Roman" w:hAnsiTheme="minorHAnsi" w:cs="Arial"/>
-          <w:color w:val="000000"/>
-        </w:rPr>
-        <w:t>numbers,</w:t>
-      </w:r>
-      <w:r>
-        <w:rPr>
-          <w:rFonts w:asciiTheme="minorHAnsi" w:eastAsia="Times New Roman" w:hAnsiTheme="minorHAnsi" w:cs="Arial"/>
-          <w:color w:val="000000"/>
-        </w:rPr>
-        <w:t xml:space="preserve"> as you deem appropriate.</w:t>
-      </w:r>
-      <w:r>
-        <w:rPr>
-          <w:rFonts w:asciiTheme="minorHAnsi" w:eastAsia="Times New Roman" w:hAnsiTheme="minorHAnsi" w:cs="Arial"/>
-          <w:color w:val="000000"/>
-        </w:rPr>
-        <w:t xml:space="preserve"> Hint: Use the </w:t>
+        <w:t xml:space="preserve">Store each date and time in the database in one field as a long integer. Hint: Use the </w:t>
       </w:r>
       <w:proofErr w:type="spellStart"/>
       <w:r>
@@ -4020,7 +3999,7 @@
           <w:rFonts w:asciiTheme="minorHAnsi" w:eastAsia="Times New Roman" w:hAnsiTheme="minorHAnsi" w:cs="Arial"/>
           <w:color w:val="000000"/>
         </w:rPr>
-        <w:t>DateTime</w:t>
+        <w:t>DateTime.Ticks</w:t>
       </w:r>
       <w:proofErr w:type="spellEnd"/>
       <w:r>
@@ -4028,7 +4007,7 @@
           <w:rFonts w:asciiTheme="minorHAnsi" w:eastAsia="Times New Roman" w:hAnsiTheme="minorHAnsi" w:cs="Arial"/>
           <w:color w:val="000000"/>
         </w:rPr>
-        <w:t xml:space="preserve"> Structure to parse and reformat the date and time, </w:t>
+        <w:t xml:space="preserve"> property, </w:t>
       </w:r>
       <w:hyperlink r:id="rId8" w:history="1">
         <w:r>
@@ -4036,7 +4015,7 @@
             <w:rStyle w:val="Hyperlink"/>
             <w:rFonts w:asciiTheme="minorHAnsi" w:eastAsia="Times New Roman" w:hAnsiTheme="minorHAnsi" w:cs="Arial"/>
           </w:rPr>
-          <w:t>https://msdn.microsoft.com/en-us/library/system.datetime(v=vs.110).</w:t>
+          <w:t>https://msdn.microsoft.com/en-us/library/system.datetime.ticks(v=vs.110).</w:t>
         </w:r>
         <w:proofErr w:type="spellStart"/>
         <w:r>
@@ -4058,6 +4037,17 @@
     </w:p>
     <w:p>
       <w:pPr>
+        <w:pStyle w:val="ListParagraph"/>
+        <w:shd w:val="clear" w:color="auto" w:fill="FFFFFF"/>
+        <w:spacing w:after="0" w:line="218" w:lineRule="atLeast"/>
+        <w:rPr>
+          <w:rFonts w:asciiTheme="minorHAnsi" w:eastAsia="Times New Roman" w:hAnsiTheme="minorHAnsi" w:cs="Arial"/>
+          <w:color w:val="000000"/>
+        </w:rPr>
+      </w:pPr>
+    </w:p>
+    <w:p>
+      <w:pPr>
         <w:shd w:val="clear" w:color="auto" w:fill="FFFFFF"/>
         <w:spacing w:after="0" w:line="218" w:lineRule="atLeast"/>
         <w:rPr>
@@ -4114,13 +4104,24 @@
           <w:rFonts w:asciiTheme="minorHAnsi" w:eastAsia="Times New Roman" w:hAnsiTheme="minorHAnsi" w:cs="Arial"/>
           <w:color w:val="000000"/>
         </w:rPr>
-        <w:t>Display tide height in cm</w:t>
+        <w:t xml:space="preserve">Display tide height in </w:t>
+      </w:r>
+      <w:r>
+        <w:rPr>
+          <w:rFonts w:asciiTheme="minorHAnsi" w:eastAsia="Times New Roman" w:hAnsiTheme="minorHAnsi" w:cs="Arial"/>
+          <w:color w:val="000000"/>
+        </w:rPr>
+        <w:t>feet</w:t>
       </w:r>
     </w:p>
     <w:p>
       <w:pPr>
-        <w:rPr>
-          <w:rFonts w:asciiTheme="majorHAnsi" w:hAnsiTheme="majorHAnsi"/>
+        <w:pStyle w:val="NormalWeb"/>
+        <w:shd w:val="clear" w:color="auto" w:fill="FFFFFF"/>
+        <w:spacing w:before="0" w:beforeAutospacing="0" w:after="120" w:afterAutospacing="0" w:line="218" w:lineRule="atLeast"/>
+        <w:rPr>
+          <w:rFonts w:asciiTheme="majorHAnsi" w:hAnsiTheme="majorHAnsi" w:cs="Arial"/>
+          <w:color w:val="000000"/>
           <w:sz w:val="24"/>
           <w:szCs w:val="24"/>
           <w:u w:val="single"/>
@@ -4416,8 +4417,6 @@
           <w:szCs w:val="19"/>
         </w:rPr>
       </w:pPr>
-      <w:bookmarkStart w:id="0" w:name="_GoBack"/>
-      <w:bookmarkEnd w:id="0"/>
     </w:p>
     <w:sectPr>
       <w:footerReference w:type="default" r:id="rId9"/>
@@ -4465,16 +4464,7 @@
       <w:pStyle w:val="Footer"/>
     </w:pPr>
     <w:r>
-      <w:t xml:space="preserve">Written by Brian Bird, Lane Community College, </w:t>
-    </w:r>
-    <w:r>
-      <w:t>Fall</w:t>
-    </w:r>
-    <w:r>
-      <w:t xml:space="preserve"> 2014, updated Spring </w:t>
-    </w:r>
-    <w:r>
-      <w:t>2017</w:t>
+      <w:t>Written by Brian Bird, Lane Community College, Fall 2014, updated Spring 2017</w:t>
     </w:r>
   </w:p>
   <w:p>
@@ -4585,7 +4575,7 @@
   <w:abstractNum w:abstractNumId="0">
     <w:nsid w:val="FFFFFF1D"/>
     <w:multiLevelType w:val="multilevel"/>
-    <w:tmpl w:val="64D48584"/>
+    <w:tmpl w:val="26C81B64"/>
     <w:lvl w:ilvl="0">
       <w:start w:val="1"/>
       <w:numFmt w:val="bullet"/>

</xml_diff>